<commit_message>
Add setup instruction:  open solution from VS, from solution properties, select Multiple startup projects, set Action to Start for project AngularCustomerProject and CustomerServer
</commit_message>
<xml_diff>
--- a/ContactsProject_ReadMe.docx
+++ b/ContactsProject_ReadMe.docx
@@ -5,7 +5,7 @@
     <w:p>
       <w:pPr>
         <w:pStyle w:val="ListParagraph"/>
-        <w:ind w:left="1080"/>
+        <w:ind w:left="4680" w:firstLine="360"/>
         <w:rPr>
           <w:rFonts w:ascii="Times New Roman" w:hAnsi="Times New Roman" w:cs="Times New Roman"/>
           <w:b/>
@@ -39,11 +39,125 @@
       <w:r>
         <w:rPr>
           <w:rFonts w:ascii="Times New Roman" w:hAnsi="Times New Roman" w:cs="Times New Roman"/>
+          <w:b/>
           <w:sz w:val="24"/>
           <w:szCs w:val="24"/>
         </w:rPr>
         <w:t>Project Setup</w:t>
       </w:r>
+      <w:r>
+        <w:rPr>
+          <w:rFonts w:ascii="Times New Roman" w:hAnsi="Times New Roman" w:cs="Times New Roman"/>
+          <w:sz w:val="24"/>
+          <w:szCs w:val="24"/>
+        </w:rPr>
+        <w:t>:  After open solution</w:t>
+      </w:r>
+      <w:r>
+        <w:rPr>
+          <w:rFonts w:ascii="Times New Roman" w:hAnsi="Times New Roman" w:cs="Times New Roman"/>
+          <w:sz w:val="24"/>
+          <w:szCs w:val="24"/>
+        </w:rPr>
+        <w:t xml:space="preserve"> from VS</w:t>
+      </w:r>
+      <w:r>
+        <w:rPr>
+          <w:rFonts w:ascii="Times New Roman" w:hAnsi="Times New Roman" w:cs="Times New Roman"/>
+          <w:sz w:val="24"/>
+          <w:szCs w:val="24"/>
+        </w:rPr>
+        <w:t>, right click solution, go to Properties, and in Startup Project panel</w:t>
+      </w:r>
+      <w:proofErr w:type="gramStart"/>
+      <w:r>
+        <w:rPr>
+          <w:rFonts w:ascii="Times New Roman" w:hAnsi="Times New Roman" w:cs="Times New Roman"/>
+          <w:sz w:val="24"/>
+          <w:szCs w:val="24"/>
+        </w:rPr>
+        <w:t>,  select</w:t>
+      </w:r>
+      <w:proofErr w:type="gramEnd"/>
+      <w:r>
+        <w:rPr>
+          <w:rFonts w:ascii="Times New Roman" w:hAnsi="Times New Roman" w:cs="Times New Roman"/>
+          <w:sz w:val="24"/>
+          <w:szCs w:val="24"/>
+        </w:rPr>
+        <w:t xml:space="preserve"> Multiple startup projects</w:t>
+      </w:r>
+      <w:r>
+        <w:rPr>
+          <w:rFonts w:ascii="Times New Roman" w:hAnsi="Times New Roman" w:cs="Times New Roman"/>
+          <w:sz w:val="24"/>
+          <w:szCs w:val="24"/>
+        </w:rPr>
+        <w:t xml:space="preserve">, set </w:t>
+      </w:r>
+      <w:r>
+        <w:rPr>
+          <w:rFonts w:ascii="Times New Roman" w:hAnsi="Times New Roman" w:cs="Times New Roman"/>
+          <w:sz w:val="24"/>
+          <w:szCs w:val="24"/>
+        </w:rPr>
+        <w:t>Action to Start</w:t>
+      </w:r>
+      <w:r>
+        <w:rPr>
+          <w:rFonts w:ascii="Times New Roman" w:hAnsi="Times New Roman" w:cs="Times New Roman"/>
+          <w:sz w:val="24"/>
+          <w:szCs w:val="24"/>
+        </w:rPr>
+        <w:t xml:space="preserve"> for project </w:t>
+      </w:r>
+      <w:proofErr w:type="spellStart"/>
+      <w:r>
+        <w:rPr>
+          <w:rFonts w:ascii="Times New Roman" w:hAnsi="Times New Roman" w:cs="Times New Roman"/>
+          <w:sz w:val="24"/>
+          <w:szCs w:val="24"/>
+        </w:rPr>
+        <w:t>AngularCustomerProject</w:t>
+      </w:r>
+      <w:proofErr w:type="spellEnd"/>
+      <w:r>
+        <w:rPr>
+          <w:rFonts w:ascii="Times New Roman" w:hAnsi="Times New Roman" w:cs="Times New Roman"/>
+          <w:sz w:val="24"/>
+          <w:szCs w:val="24"/>
+        </w:rPr>
+        <w:t xml:space="preserve">, </w:t>
+      </w:r>
+      <w:proofErr w:type="spellStart"/>
+      <w:r>
+        <w:rPr>
+          <w:rFonts w:ascii="Times New Roman" w:hAnsi="Times New Roman" w:cs="Times New Roman"/>
+          <w:sz w:val="24"/>
+          <w:szCs w:val="24"/>
+        </w:rPr>
+        <w:t>CustomerServer</w:t>
+      </w:r>
+      <w:proofErr w:type="spellEnd"/>
+      <w:r>
+        <w:rPr>
+          <w:rFonts w:ascii="Times New Roman" w:hAnsi="Times New Roman" w:cs="Times New Roman"/>
+          <w:sz w:val="24"/>
+          <w:szCs w:val="24"/>
+        </w:rPr>
+        <w:t>.</w:t>
+      </w:r>
+    </w:p>
+    <w:p>
+      <w:pPr>
+        <w:pStyle w:val="ListParagraph"/>
+        <w:ind w:left="1080"/>
+        <w:rPr>
+          <w:rFonts w:ascii="Times New Roman" w:hAnsi="Times New Roman" w:cs="Times New Roman"/>
+          <w:sz w:val="24"/>
+          <w:szCs w:val="24"/>
+        </w:rPr>
+      </w:pPr>
     </w:p>
     <w:p>
       <w:pPr>
@@ -58,21 +172,23 @@
           <w:szCs w:val="24"/>
         </w:rPr>
       </w:pPr>
-      <w:r>
-        <w:rPr>
-          <w:rFonts w:ascii="Times New Roman" w:hAnsi="Times New Roman" w:cs="Times New Roman"/>
-          <w:sz w:val="24"/>
-          <w:szCs w:val="24"/>
-        </w:rPr>
-        <w:t xml:space="preserve">Angular Web Site:  </w:t>
-      </w:r>
-      <w:r>
-        <w:rPr>
-          <w:rFonts w:ascii="Times New Roman" w:hAnsi="Times New Roman" w:cs="Times New Roman"/>
-          <w:sz w:val="24"/>
-          <w:szCs w:val="24"/>
-        </w:rPr>
-        <w:t xml:space="preserve"> </w:t>
+      <w:proofErr w:type="spellStart"/>
+      <w:r>
+        <w:rPr>
+          <w:rFonts w:ascii="Times New Roman" w:hAnsi="Times New Roman" w:cs="Times New Roman"/>
+          <w:sz w:val="24"/>
+          <w:szCs w:val="24"/>
+        </w:rPr>
+        <w:t>AngularCustomerProject</w:t>
+      </w:r>
+      <w:proofErr w:type="spellEnd"/>
+      <w:r>
+        <w:rPr>
+          <w:rFonts w:ascii="Times New Roman" w:hAnsi="Times New Roman" w:cs="Times New Roman"/>
+          <w:sz w:val="24"/>
+          <w:szCs w:val="24"/>
+        </w:rPr>
+        <w:t>:  Angular Web Site</w:t>
       </w:r>
     </w:p>
     <w:p>
@@ -91,17 +207,7 @@
           <w:sz w:val="24"/>
           <w:szCs w:val="24"/>
         </w:rPr>
-        <w:t>URL</w:t>
-      </w:r>
-      <w:bookmarkStart w:id="0" w:name="_GoBack"/>
-      <w:bookmarkEnd w:id="0"/>
-      <w:r>
-        <w:rPr>
-          <w:rFonts w:ascii="Times New Roman" w:hAnsi="Times New Roman" w:cs="Times New Roman"/>
-          <w:sz w:val="24"/>
-          <w:szCs w:val="24"/>
-        </w:rPr>
-        <w:t xml:space="preserve">:  </w:t>
+        <w:t xml:space="preserve">URL:  </w:t>
       </w:r>
       <w:hyperlink r:id="rId5" w:history="1">
         <w:r>
@@ -128,22 +234,26 @@
           <w:szCs w:val="24"/>
         </w:rPr>
       </w:pPr>
-      <w:r>
-        <w:rPr>
-          <w:rFonts w:ascii="Times New Roman" w:hAnsi="Times New Roman" w:cs="Times New Roman"/>
-          <w:sz w:val="24"/>
-          <w:szCs w:val="24"/>
-        </w:rPr>
-        <w:t>Web API:</w:t>
-      </w:r>
-      <w:r>
-        <w:rPr>
-          <w:rFonts w:ascii="Times New Roman" w:hAnsi="Times New Roman" w:cs="Times New Roman"/>
-          <w:sz w:val="24"/>
-          <w:szCs w:val="24"/>
-        </w:rPr>
-        <w:t xml:space="preserve">  </w:t>
-      </w:r>
+      <w:proofErr w:type="spellStart"/>
+      <w:r>
+        <w:rPr>
+          <w:rFonts w:ascii="Times New Roman" w:hAnsi="Times New Roman" w:cs="Times New Roman"/>
+          <w:sz w:val="24"/>
+          <w:szCs w:val="24"/>
+        </w:rPr>
+        <w:t>CustomerServer</w:t>
+      </w:r>
+      <w:proofErr w:type="spellEnd"/>
+      <w:r>
+        <w:rPr>
+          <w:rFonts w:ascii="Times New Roman" w:hAnsi="Times New Roman" w:cs="Times New Roman"/>
+          <w:sz w:val="24"/>
+          <w:szCs w:val="24"/>
+        </w:rPr>
+        <w:t>: Web API</w:t>
+      </w:r>
+      <w:bookmarkStart w:id="0" w:name="_GoBack"/>
+      <w:bookmarkEnd w:id="0"/>
     </w:p>
     <w:p>
       <w:pPr>
@@ -223,6 +333,17 @@
     <w:p>
       <w:pPr>
         <w:pStyle w:val="ListParagraph"/>
+        <w:ind w:left="1800"/>
+        <w:rPr>
+          <w:rFonts w:ascii="Times New Roman" w:hAnsi="Times New Roman" w:cs="Times New Roman"/>
+          <w:sz w:val="24"/>
+          <w:szCs w:val="24"/>
+        </w:rPr>
+      </w:pPr>
+    </w:p>
+    <w:p>
+      <w:pPr>
+        <w:pStyle w:val="ListParagraph"/>
         <w:numPr>
           <w:ilvl w:val="0"/>
           <w:numId w:val="1"/>
@@ -236,10 +357,19 @@
       <w:r>
         <w:rPr>
           <w:rFonts w:ascii="Times New Roman" w:hAnsi="Times New Roman" w:cs="Times New Roman"/>
-          <w:sz w:val="24"/>
-          <w:szCs w:val="24"/>
-        </w:rPr>
-        <w:t xml:space="preserve">User Interface:  </w:t>
+          <w:b/>
+          <w:sz w:val="24"/>
+          <w:szCs w:val="24"/>
+        </w:rPr>
+        <w:t>User Interface</w:t>
+      </w:r>
+      <w:r>
+        <w:rPr>
+          <w:rFonts w:ascii="Times New Roman" w:hAnsi="Times New Roman" w:cs="Times New Roman"/>
+          <w:sz w:val="24"/>
+          <w:szCs w:val="24"/>
+        </w:rPr>
+        <w:t xml:space="preserve">:  </w:t>
       </w:r>
     </w:p>
     <w:p>

</xml_diff>